<commit_message>
Version Control Class Diagram
</commit_message>
<xml_diff>
--- a/แผนภาพ/Data Dictionary/Version Control Data Dictionary.docx
+++ b/แผนภาพ/Data Dictionary/Version Control Data Dictionary.docx
@@ -247,7 +247,7 @@
                 <w:sz w:val="32"/>
                 <w:szCs w:val="32"/>
               </w:rPr>
-              <w:t>3</w:t>
+              <w:t>8</w:t>
             </w:r>
             <w:r>
               <w:rPr>
@@ -311,24 +311,24 @@
                 <w:sz w:val="32"/>
                 <w:szCs w:val="32"/>
               </w:rPr>
-              <w:t xml:space="preserve">23 </w:t>
-            </w:r>
-            <w:r>
-              <w:rPr>
-                <w:rFonts w:ascii="TH Sarabun New" w:hAnsi="TH Sarabun New" w:hint="cs"/>
-                <w:sz w:val="32"/>
-                <w:szCs w:val="32"/>
-                <w:cs/>
-              </w:rPr>
-              <w:t xml:space="preserve">กันยายน </w:t>
-            </w:r>
-            <w:r>
-              <w:rPr>
-                <w:rFonts w:ascii="TH Sarabun New" w:hAnsi="TH Sarabun New"/>
-                <w:sz w:val="32"/>
-                <w:szCs w:val="32"/>
-              </w:rPr>
-              <w:t>2564</w:t>
+              <w:t xml:space="preserve">5 </w:t>
+            </w:r>
+            <w:r>
+              <w:rPr>
+                <w:rFonts w:ascii="TH Sarabun New" w:hAnsi="TH Sarabun New"/>
+                <w:sz w:val="32"/>
+                <w:szCs w:val="32"/>
+                <w:cs/>
+              </w:rPr>
+              <w:t>พฤศจิกายน</w:t>
+            </w:r>
+            <w:r>
+              <w:rPr>
+                <w:rFonts w:ascii="TH Sarabun New" w:hAnsi="TH Sarabun New"/>
+                <w:sz w:val="32"/>
+                <w:szCs w:val="32"/>
+              </w:rPr>
+              <w:t xml:space="preserve"> 2564</w:t>
             </w:r>
           </w:p>
         </w:tc>
@@ -680,23 +680,7 @@
                 <w:sz w:val="32"/>
                 <w:szCs w:val="32"/>
               </w:rPr>
-              <w:t>2.</w:t>
-            </w:r>
-            <w:r>
-              <w:rPr>
-                <w:rFonts w:ascii="TH Sarabun New" w:hAnsi="TH Sarabun New"/>
-                <w:sz w:val="32"/>
-                <w:szCs w:val="32"/>
-              </w:rPr>
-              <w:t>3</w:t>
-            </w:r>
-            <w:r>
-              <w:rPr>
-                <w:rFonts w:ascii="TH Sarabun New" w:hAnsi="TH Sarabun New"/>
-                <w:sz w:val="32"/>
-                <w:szCs w:val="32"/>
-              </w:rPr>
-              <w:t>.1</w:t>
+              <w:t>2.8.1</w:t>
             </w:r>
           </w:p>
         </w:tc>
@@ -712,106 +696,116 @@
                 <w:rFonts w:ascii="TH Sarabun New" w:hAnsi="TH Sarabun New"/>
                 <w:sz w:val="32"/>
                 <w:szCs w:val="32"/>
-                <w:cs/>
-              </w:rPr>
-            </w:pPr>
-            <w:r>
-              <w:rPr>
-                <w:rFonts w:ascii="TH Sarabun New" w:hAnsi="TH Sarabun New"/>
-                <w:sz w:val="32"/>
-                <w:szCs w:val="32"/>
-              </w:rPr>
-              <w:t>23</w:t>
-            </w:r>
-            <w:r>
-              <w:rPr>
-                <w:rFonts w:ascii="TH Sarabun New" w:hAnsi="TH Sarabun New"/>
-                <w:sz w:val="32"/>
-                <w:szCs w:val="32"/>
+              </w:rPr>
+            </w:pPr>
+            <w:r>
+              <w:rPr>
+                <w:rFonts w:ascii="TH Sarabun New" w:hAnsi="TH Sarabun New"/>
+                <w:sz w:val="32"/>
+                <w:szCs w:val="32"/>
+              </w:rPr>
+              <w:t xml:space="preserve">5 </w:t>
+            </w:r>
+            <w:r>
+              <w:rPr>
+                <w:rFonts w:ascii="TH Sarabun New" w:hAnsi="TH Sarabun New"/>
+                <w:sz w:val="32"/>
+                <w:szCs w:val="32"/>
+                <w:cs/>
+              </w:rPr>
+              <w:t>พฤศจิกายน</w:t>
+            </w:r>
+            <w:r>
+              <w:rPr>
+                <w:rFonts w:ascii="TH Sarabun New" w:hAnsi="TH Sarabun New"/>
+                <w:sz w:val="32"/>
+                <w:szCs w:val="32"/>
+              </w:rPr>
+              <w:t xml:space="preserve"> 2564</w:t>
+            </w:r>
+          </w:p>
+        </w:tc>
+        <w:tc>
+          <w:tcPr>
+            <w:tcW w:w="2250" w:type="dxa"/>
+            <w:shd w:val="clear" w:color="auto" w:fill="auto"/>
+          </w:tcPr>
+          <w:p>
+            <w:pPr>
+              <w:rPr>
+                <w:rFonts w:ascii="TH Sarabun New" w:hAnsi="TH Sarabun New"/>
+                <w:sz w:val="32"/>
+                <w:szCs w:val="32"/>
+                <w:cs/>
+              </w:rPr>
+            </w:pPr>
+            <w:r>
+              <w:rPr>
+                <w:rFonts w:ascii="TH Sarabun New" w:hAnsi="TH Sarabun New" w:hint="cs"/>
+                <w:sz w:val="32"/>
+                <w:szCs w:val="32"/>
+                <w:cs/>
+              </w:rPr>
+              <w:t>แก้ไข</w:t>
+            </w:r>
+          </w:p>
+        </w:tc>
+        <w:tc>
+          <w:tcPr>
+            <w:tcW w:w="1421" w:type="dxa"/>
+            <w:shd w:val="clear" w:color="auto" w:fill="auto"/>
+          </w:tcPr>
+          <w:p>
+            <w:pPr>
+              <w:jc w:val="center"/>
+              <w:rPr>
+                <w:rFonts w:ascii="TH Sarabun New" w:hAnsi="TH Sarabun New"/>
+                <w:sz w:val="32"/>
+                <w:szCs w:val="32"/>
+              </w:rPr>
+            </w:pPr>
+            <w:r>
+              <w:rPr>
+                <w:rFonts w:ascii="TH Sarabun New" w:hAnsi="TH Sarabun New"/>
+                <w:sz w:val="32"/>
+                <w:szCs w:val="32"/>
+                <w:cs/>
+              </w:rPr>
+              <w:t>กล้ายุทธ</w:t>
+            </w:r>
+            <w:r>
+              <w:rPr>
+                <w:rFonts w:ascii="TH Sarabun New" w:hAnsi="TH Sarabun New" w:hint="cs"/>
+                <w:sz w:val="32"/>
+                <w:szCs w:val="32"/>
+                <w:cs/>
               </w:rPr>
               <w:t xml:space="preserve"> </w:t>
             </w:r>
             <w:r>
               <w:rPr>
-                <w:rFonts w:ascii="TH Sarabun New" w:hAnsi="TH Sarabun New" w:hint="cs"/>
-                <w:sz w:val="32"/>
-                <w:szCs w:val="32"/>
-                <w:cs/>
-              </w:rPr>
-              <w:t xml:space="preserve">กันยายน </w:t>
-            </w:r>
-            <w:r>
-              <w:rPr>
-                <w:rFonts w:ascii="TH Sarabun New" w:hAnsi="TH Sarabun New"/>
-                <w:sz w:val="32"/>
-                <w:szCs w:val="32"/>
-              </w:rPr>
-              <w:t>2564</w:t>
-            </w:r>
-          </w:p>
-        </w:tc>
-        <w:tc>
-          <w:tcPr>
-            <w:tcW w:w="2250" w:type="dxa"/>
-            <w:shd w:val="clear" w:color="auto" w:fill="auto"/>
-          </w:tcPr>
-          <w:p>
-            <w:pPr>
-              <w:rPr>
-                <w:rFonts w:ascii="TH Sarabun New" w:hAnsi="TH Sarabun New"/>
-                <w:sz w:val="32"/>
-                <w:szCs w:val="32"/>
-              </w:rPr>
-            </w:pPr>
-            <w:r>
-              <w:rPr>
-                <w:rFonts w:ascii="TH Sarabun New" w:hAnsi="TH Sarabun New" w:hint="cs"/>
-                <w:sz w:val="32"/>
-                <w:szCs w:val="32"/>
-                <w:cs/>
-              </w:rPr>
-              <w:t xml:space="preserve">แก้ไข </w:t>
-            </w:r>
-            <w:r>
-              <w:rPr>
-                <w:rFonts w:ascii="TH Sarabun New" w:hAnsi="TH Sarabun New"/>
-                <w:sz w:val="32"/>
-                <w:szCs w:val="32"/>
-              </w:rPr>
-              <w:t>Data Dictionary</w:t>
-            </w:r>
-          </w:p>
-        </w:tc>
-        <w:tc>
-          <w:tcPr>
-            <w:tcW w:w="1421" w:type="dxa"/>
-            <w:shd w:val="clear" w:color="auto" w:fill="auto"/>
-          </w:tcPr>
-          <w:p>
-            <w:pPr>
-              <w:jc w:val="center"/>
-              <w:rPr>
-                <w:rFonts w:ascii="TH Sarabun New" w:hAnsi="TH Sarabun New"/>
-                <w:sz w:val="32"/>
-                <w:szCs w:val="32"/>
-              </w:rPr>
-            </w:pPr>
-            <w:r>
-              <w:rPr>
-                <w:rFonts w:ascii="TH Sarabun New" w:hAnsi="TH Sarabun New"/>
-                <w:sz w:val="32"/>
-                <w:szCs w:val="32"/>
-                <w:cs/>
-              </w:rPr>
-              <w:t>ธนาธิป</w:t>
-            </w:r>
-            <w:r>
-              <w:rPr>
-                <w:rFonts w:ascii="TH Sarabun New" w:hAnsi="TH Sarabun New"/>
-                <w:sz w:val="32"/>
-                <w:szCs w:val="32"/>
-              </w:rPr>
-              <w:t xml:space="preserve"> (SM)</w:t>
+                <w:rFonts w:ascii="TH Sarabun New" w:hAnsi="TH Sarabun New"/>
+                <w:sz w:val="32"/>
+                <w:szCs w:val="32"/>
+              </w:rPr>
+              <w:t>(PL)</w:t>
+            </w:r>
+            <w:r>
+              <w:rPr>
+                <w:rFonts w:ascii="TH Sarabun New" w:hAnsi="TH Sarabun New"/>
+                <w:sz w:val="32"/>
+                <w:szCs w:val="32"/>
+                <w:cs/>
+              </w:rPr>
+              <w:t xml:space="preserve"> เบญจพล</w:t>
+            </w:r>
+            <w:r>
+              <w:rPr>
+                <w:rFonts w:ascii="TH Sarabun New" w:hAnsi="TH Sarabun New"/>
+                <w:sz w:val="32"/>
+                <w:szCs w:val="32"/>
+              </w:rPr>
+              <w:t xml:space="preserve"> (D)</w:t>
             </w:r>
           </w:p>
         </w:tc>
@@ -836,15 +830,15 @@
                 <w:szCs w:val="32"/>
                 <w:cs/>
               </w:rPr>
-              <w:t>ธนาธิป</w:t>
-            </w:r>
-            <w:r>
-              <w:rPr>
-                <w:rFonts w:ascii="TH Sarabun New" w:hAnsi="TH Sarabun New"/>
-                <w:sz w:val="32"/>
-                <w:szCs w:val="32"/>
-              </w:rPr>
-              <w:t xml:space="preserve"> (SM)</w:t>
+              <w:t>ณัฐดนัย</w:t>
+            </w:r>
+            <w:r>
+              <w:rPr>
+                <w:rFonts w:ascii="TH Sarabun New" w:hAnsi="TH Sarabun New"/>
+                <w:sz w:val="32"/>
+                <w:szCs w:val="32"/>
+              </w:rPr>
+              <w:t xml:space="preserve"> (DM)</w:t>
             </w:r>
           </w:p>
         </w:tc>
@@ -862,31 +856,24 @@
                 <w:rFonts w:ascii="TH Sarabun New" w:hAnsi="TH Sarabun New"/>
                 <w:sz w:val="32"/>
                 <w:szCs w:val="32"/>
-              </w:rPr>
-            </w:pPr>
-            <w:r>
-              <w:rPr>
-                <w:rFonts w:ascii="TH Sarabun New" w:hAnsi="TH Sarabun New"/>
-                <w:sz w:val="32"/>
-                <w:szCs w:val="32"/>
-              </w:rPr>
-              <w:t>1</w:t>
-            </w:r>
-            <w:r>
-              <w:rPr>
-                <w:rFonts w:ascii="TH Sarabun New" w:hAnsi="TH Sarabun New"/>
-                <w:sz w:val="32"/>
-                <w:szCs w:val="32"/>
-              </w:rPr>
-              <w:t>.</w:t>
-            </w:r>
-            <w:r>
-              <w:rPr>
-                <w:rFonts w:ascii="TH Sarabun New" w:hAnsi="TH Sarabun New"/>
-                <w:sz w:val="32"/>
-                <w:szCs w:val="32"/>
-              </w:rPr>
-              <w:t>4</w:t>
+                <w:cs/>
+              </w:rPr>
+            </w:pPr>
+            <w:r>
+              <w:rPr>
+                <w:rFonts w:ascii="TH Sarabun New" w:hAnsi="TH Sarabun New"/>
+                <w:sz w:val="32"/>
+                <w:szCs w:val="32"/>
+              </w:rPr>
+              <w:t>2.</w:t>
+            </w:r>
+            <w:r>
+              <w:rPr>
+                <w:rFonts w:ascii="TH Sarabun New" w:hAnsi="TH Sarabun New"/>
+                <w:sz w:val="32"/>
+                <w:szCs w:val="32"/>
+              </w:rPr>
+              <w:t>3</w:t>
             </w:r>
             <w:r>
               <w:rPr>
@@ -910,15 +897,16 @@
                 <w:rFonts w:ascii="TH Sarabun New" w:hAnsi="TH Sarabun New"/>
                 <w:sz w:val="32"/>
                 <w:szCs w:val="32"/>
-              </w:rPr>
-            </w:pPr>
-            <w:r>
-              <w:rPr>
-                <w:rFonts w:ascii="TH Sarabun New" w:hAnsi="TH Sarabun New"/>
-                <w:sz w:val="32"/>
-                <w:szCs w:val="32"/>
-              </w:rPr>
-              <w:t>24</w:t>
+                <w:cs/>
+              </w:rPr>
+            </w:pPr>
+            <w:r>
+              <w:rPr>
+                <w:rFonts w:ascii="TH Sarabun New" w:hAnsi="TH Sarabun New"/>
+                <w:sz w:val="32"/>
+                <w:szCs w:val="32"/>
+              </w:rPr>
+              <w:t>23</w:t>
             </w:r>
             <w:r>
               <w:rPr>
@@ -930,6 +918,163 @@
             </w:r>
             <w:r>
               <w:rPr>
+                <w:rFonts w:ascii="TH Sarabun New" w:hAnsi="TH Sarabun New" w:hint="cs"/>
+                <w:sz w:val="32"/>
+                <w:szCs w:val="32"/>
+                <w:cs/>
+              </w:rPr>
+              <w:t xml:space="preserve">กันยายน </w:t>
+            </w:r>
+            <w:r>
+              <w:rPr>
+                <w:rFonts w:ascii="TH Sarabun New" w:hAnsi="TH Sarabun New"/>
+                <w:sz w:val="32"/>
+                <w:szCs w:val="32"/>
+              </w:rPr>
+              <w:t>2564</w:t>
+            </w:r>
+          </w:p>
+        </w:tc>
+        <w:tc>
+          <w:tcPr>
+            <w:tcW w:w="2250" w:type="dxa"/>
+            <w:shd w:val="clear" w:color="auto" w:fill="auto"/>
+          </w:tcPr>
+          <w:p>
+            <w:pPr>
+              <w:rPr>
+                <w:rFonts w:ascii="TH Sarabun New" w:hAnsi="TH Sarabun New"/>
+                <w:sz w:val="32"/>
+                <w:szCs w:val="32"/>
+              </w:rPr>
+            </w:pPr>
+            <w:r>
+              <w:rPr>
+                <w:rFonts w:ascii="TH Sarabun New" w:hAnsi="TH Sarabun New" w:hint="cs"/>
+                <w:sz w:val="32"/>
+                <w:szCs w:val="32"/>
+                <w:cs/>
+              </w:rPr>
+              <w:t>แก้ไข</w:t>
+            </w:r>
+          </w:p>
+        </w:tc>
+        <w:tc>
+          <w:tcPr>
+            <w:tcW w:w="1421" w:type="dxa"/>
+            <w:shd w:val="clear" w:color="auto" w:fill="auto"/>
+          </w:tcPr>
+          <w:p>
+            <w:pPr>
+              <w:jc w:val="center"/>
+              <w:rPr>
+                <w:rFonts w:ascii="TH Sarabun New" w:hAnsi="TH Sarabun New"/>
+                <w:sz w:val="32"/>
+                <w:szCs w:val="32"/>
+              </w:rPr>
+            </w:pPr>
+            <w:r>
+              <w:rPr>
+                <w:rFonts w:ascii="TH Sarabun New" w:hAnsi="TH Sarabun New"/>
+                <w:sz w:val="32"/>
+                <w:szCs w:val="32"/>
+                <w:cs/>
+              </w:rPr>
+              <w:t>ธนาธิป</w:t>
+            </w:r>
+            <w:r>
+              <w:rPr>
+                <w:rFonts w:ascii="TH Sarabun New" w:hAnsi="TH Sarabun New"/>
+                <w:sz w:val="32"/>
+                <w:szCs w:val="32"/>
+              </w:rPr>
+              <w:t xml:space="preserve"> (SM)</w:t>
+            </w:r>
+          </w:p>
+        </w:tc>
+        <w:tc>
+          <w:tcPr>
+            <w:tcW w:w="1660" w:type="dxa"/>
+            <w:shd w:val="clear" w:color="auto" w:fill="auto"/>
+          </w:tcPr>
+          <w:p>
+            <w:pPr>
+              <w:jc w:val="center"/>
+              <w:rPr>
+                <w:rFonts w:ascii="TH Sarabun New" w:hAnsi="TH Sarabun New"/>
+                <w:sz w:val="32"/>
+                <w:szCs w:val="32"/>
+              </w:rPr>
+            </w:pPr>
+            <w:r>
+              <w:rPr>
+                <w:rFonts w:ascii="TH Sarabun New" w:hAnsi="TH Sarabun New"/>
+                <w:sz w:val="32"/>
+                <w:szCs w:val="32"/>
+                <w:cs/>
+              </w:rPr>
+              <w:t>ธนาธิป</w:t>
+            </w:r>
+            <w:r>
+              <w:rPr>
+                <w:rFonts w:ascii="TH Sarabun New" w:hAnsi="TH Sarabun New"/>
+                <w:sz w:val="32"/>
+                <w:szCs w:val="32"/>
+              </w:rPr>
+              <w:t xml:space="preserve"> (SM)</w:t>
+            </w:r>
+          </w:p>
+        </w:tc>
+      </w:tr>
+      <w:tr>
+        <w:tc>
+          <w:tcPr>
+            <w:tcW w:w="985" w:type="dxa"/>
+            <w:shd w:val="clear" w:color="auto" w:fill="auto"/>
+          </w:tcPr>
+          <w:p>
+            <w:pPr>
+              <w:jc w:val="center"/>
+              <w:rPr>
+                <w:rFonts w:ascii="TH Sarabun New" w:hAnsi="TH Sarabun New"/>
+                <w:sz w:val="32"/>
+                <w:szCs w:val="32"/>
+              </w:rPr>
+            </w:pPr>
+            <w:r>
+              <w:rPr>
+                <w:rFonts w:ascii="TH Sarabun New" w:hAnsi="TH Sarabun New"/>
+                <w:sz w:val="32"/>
+                <w:szCs w:val="32"/>
+              </w:rPr>
+              <w:t>1.5.1</w:t>
+            </w:r>
+          </w:p>
+        </w:tc>
+        <w:tc>
+          <w:tcPr>
+            <w:tcW w:w="1980" w:type="dxa"/>
+            <w:shd w:val="clear" w:color="auto" w:fill="auto"/>
+          </w:tcPr>
+          <w:p>
+            <w:pPr>
+              <w:jc w:val="center"/>
+              <w:rPr>
+                <w:rFonts w:ascii="TH Sarabun New" w:hAnsi="TH Sarabun New"/>
+                <w:sz w:val="32"/>
+                <w:szCs w:val="32"/>
+              </w:rPr>
+            </w:pPr>
+            <w:r>
+              <w:rPr>
+                <w:rFonts w:ascii="TH Sarabun New" w:hAnsi="TH Sarabun New"/>
+                <w:sz w:val="32"/>
+                <w:szCs w:val="32"/>
+              </w:rPr>
+              <w:t xml:space="preserve">29 </w:t>
+            </w:r>
+            <w:r>
+              <w:rPr>
                 <w:rFonts w:ascii="TH Sarabun New" w:hAnsi="TH Sarabun New"/>
                 <w:sz w:val="32"/>
                 <w:szCs w:val="32"/>
@@ -967,6 +1112,7 @@
                 <w:rFonts w:ascii="TH Sarabun New" w:hAnsi="TH Sarabun New"/>
                 <w:sz w:val="32"/>
                 <w:szCs w:val="32"/>
+                <w:cs/>
               </w:rPr>
             </w:pPr>
             <w:r>
@@ -976,15 +1122,7 @@
                 <w:szCs w:val="32"/>
                 <w:cs/>
               </w:rPr>
-              <w:t xml:space="preserve">จัดทำ </w:t>
-            </w:r>
-            <w:r>
-              <w:rPr>
-                <w:rFonts w:ascii="TH Sarabun New" w:hAnsi="TH Sarabun New"/>
-                <w:sz w:val="32"/>
-                <w:szCs w:val="32"/>
-              </w:rPr>
-              <w:t>Data Dictionary</w:t>
+              <w:t>แก้ไข</w:t>
             </w:r>
           </w:p>
         </w:tc>
@@ -1000,16 +1138,17 @@
                 <w:rFonts w:ascii="TH Sarabun New" w:hAnsi="TH Sarabun New"/>
                 <w:sz w:val="32"/>
                 <w:szCs w:val="32"/>
-              </w:rPr>
-            </w:pPr>
-            <w:r>
-              <w:rPr>
-                <w:rFonts w:ascii="TH Sarabun New" w:hAnsi="TH Sarabun New"/>
-                <w:sz w:val="32"/>
-                <w:szCs w:val="32"/>
-                <w:cs/>
-              </w:rPr>
-              <w:t>วิรัตน์</w:t>
+                <w:cs/>
+              </w:rPr>
+            </w:pPr>
+            <w:r>
+              <w:rPr>
+                <w:rFonts w:ascii="TH Sarabun New" w:hAnsi="TH Sarabun New"/>
+                <w:sz w:val="32"/>
+                <w:szCs w:val="32"/>
+                <w:cs/>
+              </w:rPr>
+              <w:t>เบญจพล</w:t>
             </w:r>
             <w:r>
               <w:rPr>
@@ -1026,23 +1165,7 @@
                 <w:sz w:val="32"/>
                 <w:szCs w:val="32"/>
               </w:rPr>
-              <w:t>(</w:t>
-            </w:r>
-            <w:r>
-              <w:rPr>
-                <w:rFonts w:ascii="TH Sarabun New" w:hAnsi="TH Sarabun New"/>
-                <w:sz w:val="32"/>
-                <w:szCs w:val="32"/>
-              </w:rPr>
-              <w:t>TL</w:t>
-            </w:r>
-            <w:r>
-              <w:rPr>
-                <w:rFonts w:ascii="TH Sarabun New" w:hAnsi="TH Sarabun New"/>
-                <w:sz w:val="32"/>
-                <w:szCs w:val="32"/>
-              </w:rPr>
-              <w:t>)</w:t>
+              <w:t>(D)</w:t>
             </w:r>
           </w:p>
         </w:tc>
@@ -1058,16 +1181,84 @@
                 <w:rFonts w:ascii="TH Sarabun New" w:hAnsi="TH Sarabun New"/>
                 <w:sz w:val="32"/>
                 <w:szCs w:val="32"/>
-              </w:rPr>
-            </w:pPr>
-            <w:r>
-              <w:rPr>
-                <w:rFonts w:ascii="TH Sarabun New" w:hAnsi="TH Sarabun New"/>
-                <w:sz w:val="32"/>
-                <w:szCs w:val="32"/>
-                <w:cs/>
-              </w:rPr>
-              <w:t>ณัฐดนัย</w:t>
+                <w:cs/>
+              </w:rPr>
+            </w:pPr>
+            <w:r>
+              <w:rPr>
+                <w:rFonts w:ascii="TH Sarabun New" w:hAnsi="TH Sarabun New"/>
+                <w:sz w:val="32"/>
+                <w:szCs w:val="32"/>
+                <w:cs/>
+              </w:rPr>
+              <w:t>ธนาธิป</w:t>
+            </w:r>
+            <w:r>
+              <w:rPr>
+                <w:rFonts w:ascii="TH Sarabun New" w:hAnsi="TH Sarabun New"/>
+                <w:sz w:val="32"/>
+                <w:szCs w:val="32"/>
+              </w:rPr>
+              <w:t xml:space="preserve"> (SM)</w:t>
+            </w:r>
+          </w:p>
+        </w:tc>
+      </w:tr>
+      <w:tr>
+        <w:tc>
+          <w:tcPr>
+            <w:tcW w:w="985" w:type="dxa"/>
+            <w:shd w:val="clear" w:color="auto" w:fill="auto"/>
+          </w:tcPr>
+          <w:p>
+            <w:pPr>
+              <w:jc w:val="center"/>
+              <w:rPr>
+                <w:rFonts w:ascii="TH Sarabun New" w:hAnsi="TH Sarabun New"/>
+                <w:sz w:val="32"/>
+                <w:szCs w:val="32"/>
+              </w:rPr>
+            </w:pPr>
+            <w:r>
+              <w:rPr>
+                <w:rFonts w:ascii="TH Sarabun New" w:hAnsi="TH Sarabun New"/>
+                <w:sz w:val="32"/>
+                <w:szCs w:val="32"/>
+              </w:rPr>
+              <w:t>1.4.4</w:t>
+            </w:r>
+          </w:p>
+        </w:tc>
+        <w:tc>
+          <w:tcPr>
+            <w:tcW w:w="1980" w:type="dxa"/>
+            <w:shd w:val="clear" w:color="auto" w:fill="auto"/>
+          </w:tcPr>
+          <w:p>
+            <w:pPr>
+              <w:jc w:val="center"/>
+              <w:rPr>
+                <w:rFonts w:ascii="TH Sarabun New" w:hAnsi="TH Sarabun New"/>
+                <w:sz w:val="32"/>
+                <w:szCs w:val="32"/>
+              </w:rPr>
+            </w:pPr>
+            <w:r>
+              <w:rPr>
+                <w:rFonts w:ascii="TH Sarabun New" w:hAnsi="TH Sarabun New"/>
+                <w:sz w:val="32"/>
+                <w:szCs w:val="32"/>
+              </w:rPr>
+              <w:t xml:space="preserve">24 </w:t>
+            </w:r>
+            <w:r>
+              <w:rPr>
+                <w:rFonts w:ascii="TH Sarabun New" w:hAnsi="TH Sarabun New"/>
+                <w:sz w:val="32"/>
+                <w:szCs w:val="32"/>
+                <w:cs/>
+              </w:rPr>
+              <w:t>กรกฎาคม</w:t>
             </w:r>
             <w:r>
               <w:rPr>
@@ -1084,7 +1275,640 @@
                 <w:sz w:val="32"/>
                 <w:szCs w:val="32"/>
               </w:rPr>
-              <w:t>(DM)</w:t>
+              <w:t>2564</w:t>
+            </w:r>
+          </w:p>
+        </w:tc>
+        <w:tc>
+          <w:tcPr>
+            <w:tcW w:w="2250" w:type="dxa"/>
+            <w:shd w:val="clear" w:color="auto" w:fill="auto"/>
+          </w:tcPr>
+          <w:p>
+            <w:pPr>
+              <w:rPr>
+                <w:rFonts w:ascii="TH Sarabun New" w:hAnsi="TH Sarabun New"/>
+                <w:sz w:val="32"/>
+                <w:szCs w:val="32"/>
+                <w:cs/>
+              </w:rPr>
+            </w:pPr>
+            <w:r>
+              <w:rPr>
+                <w:rFonts w:ascii="TH Sarabun New" w:hAnsi="TH Sarabun New" w:hint="cs"/>
+                <w:sz w:val="32"/>
+                <w:szCs w:val="32"/>
+                <w:cs/>
+              </w:rPr>
+              <w:t>แก้ไข</w:t>
+            </w:r>
+          </w:p>
+        </w:tc>
+        <w:tc>
+          <w:tcPr>
+            <w:tcW w:w="1421" w:type="dxa"/>
+            <w:shd w:val="clear" w:color="auto" w:fill="auto"/>
+          </w:tcPr>
+          <w:p>
+            <w:pPr>
+              <w:jc w:val="center"/>
+              <w:rPr>
+                <w:rFonts w:ascii="TH Sarabun New" w:hAnsi="TH Sarabun New"/>
+                <w:sz w:val="32"/>
+                <w:szCs w:val="32"/>
+                <w:cs/>
+              </w:rPr>
+            </w:pPr>
+            <w:r>
+              <w:rPr>
+                <w:rFonts w:ascii="TH Sarabun New" w:hAnsi="TH Sarabun New"/>
+                <w:sz w:val="32"/>
+                <w:szCs w:val="32"/>
+                <w:cs/>
+              </w:rPr>
+              <w:t>เบญจพล</w:t>
+            </w:r>
+            <w:r>
+              <w:rPr>
+                <w:rFonts w:ascii="TH Sarabun New" w:hAnsi="TH Sarabun New" w:hint="cs"/>
+                <w:sz w:val="32"/>
+                <w:szCs w:val="32"/>
+                <w:cs/>
+              </w:rPr>
+              <w:t xml:space="preserve"> </w:t>
+            </w:r>
+            <w:r>
+              <w:rPr>
+                <w:rFonts w:ascii="TH Sarabun New" w:hAnsi="TH Sarabun New"/>
+                <w:sz w:val="32"/>
+                <w:szCs w:val="32"/>
+              </w:rPr>
+              <w:t>(D)</w:t>
+            </w:r>
+          </w:p>
+        </w:tc>
+        <w:tc>
+          <w:tcPr>
+            <w:tcW w:w="1660" w:type="dxa"/>
+            <w:shd w:val="clear" w:color="auto" w:fill="auto"/>
+          </w:tcPr>
+          <w:p>
+            <w:pPr>
+              <w:jc w:val="center"/>
+              <w:rPr>
+                <w:rFonts w:ascii="TH Sarabun New" w:hAnsi="TH Sarabun New"/>
+                <w:sz w:val="32"/>
+                <w:szCs w:val="32"/>
+                <w:cs/>
+              </w:rPr>
+            </w:pPr>
+            <w:r>
+              <w:rPr>
+                <w:rFonts w:ascii="TH Sarabun New" w:hAnsi="TH Sarabun New"/>
+                <w:sz w:val="32"/>
+                <w:szCs w:val="32"/>
+                <w:cs/>
+              </w:rPr>
+              <w:t>ธนาธิป</w:t>
+            </w:r>
+            <w:r>
+              <w:rPr>
+                <w:rFonts w:ascii="TH Sarabun New" w:hAnsi="TH Sarabun New"/>
+                <w:sz w:val="32"/>
+                <w:szCs w:val="32"/>
+              </w:rPr>
+              <w:t xml:space="preserve"> (SM)</w:t>
+            </w:r>
+          </w:p>
+        </w:tc>
+      </w:tr>
+      <w:tr>
+        <w:tc>
+          <w:tcPr>
+            <w:tcW w:w="985" w:type="dxa"/>
+            <w:shd w:val="clear" w:color="auto" w:fill="auto"/>
+          </w:tcPr>
+          <w:p>
+            <w:pPr>
+              <w:jc w:val="center"/>
+              <w:rPr>
+                <w:rFonts w:ascii="TH Sarabun New" w:hAnsi="TH Sarabun New"/>
+                <w:sz w:val="32"/>
+                <w:szCs w:val="32"/>
+              </w:rPr>
+            </w:pPr>
+            <w:r>
+              <w:rPr>
+                <w:rFonts w:ascii="TH Sarabun New" w:hAnsi="TH Sarabun New"/>
+                <w:sz w:val="32"/>
+                <w:szCs w:val="32"/>
+              </w:rPr>
+              <w:t>1.4.3</w:t>
+            </w:r>
+          </w:p>
+        </w:tc>
+        <w:tc>
+          <w:tcPr>
+            <w:tcW w:w="1980" w:type="dxa"/>
+            <w:shd w:val="clear" w:color="auto" w:fill="auto"/>
+          </w:tcPr>
+          <w:p>
+            <w:pPr>
+              <w:jc w:val="center"/>
+              <w:rPr>
+                <w:rFonts w:ascii="TH Sarabun New" w:hAnsi="TH Sarabun New"/>
+                <w:sz w:val="32"/>
+                <w:szCs w:val="32"/>
+              </w:rPr>
+            </w:pPr>
+            <w:r>
+              <w:rPr>
+                <w:rFonts w:ascii="TH Sarabun New" w:hAnsi="TH Sarabun New"/>
+                <w:sz w:val="32"/>
+                <w:szCs w:val="32"/>
+              </w:rPr>
+              <w:t xml:space="preserve">24 </w:t>
+            </w:r>
+            <w:r>
+              <w:rPr>
+                <w:rFonts w:ascii="TH Sarabun New" w:hAnsi="TH Sarabun New"/>
+                <w:sz w:val="32"/>
+                <w:szCs w:val="32"/>
+                <w:cs/>
+              </w:rPr>
+              <w:t>กรกฎาคม</w:t>
+            </w:r>
+            <w:r>
+              <w:rPr>
+                <w:rFonts w:ascii="TH Sarabun New" w:hAnsi="TH Sarabun New" w:hint="cs"/>
+                <w:sz w:val="32"/>
+                <w:szCs w:val="32"/>
+                <w:cs/>
+              </w:rPr>
+              <w:t xml:space="preserve"> </w:t>
+            </w:r>
+            <w:r>
+              <w:rPr>
+                <w:rFonts w:ascii="TH Sarabun New" w:hAnsi="TH Sarabun New"/>
+                <w:sz w:val="32"/>
+                <w:szCs w:val="32"/>
+              </w:rPr>
+              <w:t>2564</w:t>
+            </w:r>
+          </w:p>
+        </w:tc>
+        <w:tc>
+          <w:tcPr>
+            <w:tcW w:w="2250" w:type="dxa"/>
+            <w:shd w:val="clear" w:color="auto" w:fill="auto"/>
+          </w:tcPr>
+          <w:p>
+            <w:pPr>
+              <w:rPr>
+                <w:rFonts w:ascii="TH Sarabun New" w:hAnsi="TH Sarabun New"/>
+                <w:sz w:val="32"/>
+                <w:szCs w:val="32"/>
+                <w:cs/>
+              </w:rPr>
+            </w:pPr>
+            <w:r>
+              <w:rPr>
+                <w:rFonts w:ascii="TH Sarabun New" w:hAnsi="TH Sarabun New" w:hint="cs"/>
+                <w:sz w:val="32"/>
+                <w:szCs w:val="32"/>
+                <w:cs/>
+              </w:rPr>
+              <w:t>แก้ไข</w:t>
+            </w:r>
+          </w:p>
+        </w:tc>
+        <w:tc>
+          <w:tcPr>
+            <w:tcW w:w="1421" w:type="dxa"/>
+            <w:shd w:val="clear" w:color="auto" w:fill="auto"/>
+          </w:tcPr>
+          <w:p>
+            <w:pPr>
+              <w:jc w:val="center"/>
+              <w:rPr>
+                <w:rFonts w:ascii="TH Sarabun New" w:hAnsi="TH Sarabun New"/>
+                <w:sz w:val="32"/>
+                <w:szCs w:val="32"/>
+                <w:cs/>
+              </w:rPr>
+            </w:pPr>
+            <w:r>
+              <w:rPr>
+                <w:rFonts w:ascii="TH Sarabun New" w:hAnsi="TH Sarabun New"/>
+                <w:sz w:val="32"/>
+                <w:szCs w:val="32"/>
+                <w:cs/>
+              </w:rPr>
+              <w:t>เบญจพล</w:t>
+            </w:r>
+            <w:r>
+              <w:rPr>
+                <w:rFonts w:ascii="TH Sarabun New" w:hAnsi="TH Sarabun New" w:hint="cs"/>
+                <w:sz w:val="32"/>
+                <w:szCs w:val="32"/>
+                <w:cs/>
+              </w:rPr>
+              <w:t xml:space="preserve"> </w:t>
+            </w:r>
+            <w:r>
+              <w:rPr>
+                <w:rFonts w:ascii="TH Sarabun New" w:hAnsi="TH Sarabun New"/>
+                <w:sz w:val="32"/>
+                <w:szCs w:val="32"/>
+              </w:rPr>
+              <w:t>(D)</w:t>
+            </w:r>
+          </w:p>
+        </w:tc>
+        <w:tc>
+          <w:tcPr>
+            <w:tcW w:w="1660" w:type="dxa"/>
+            <w:shd w:val="clear" w:color="auto" w:fill="auto"/>
+          </w:tcPr>
+          <w:p>
+            <w:pPr>
+              <w:jc w:val="center"/>
+              <w:rPr>
+                <w:rFonts w:ascii="TH Sarabun New" w:hAnsi="TH Sarabun New"/>
+                <w:sz w:val="32"/>
+                <w:szCs w:val="32"/>
+                <w:cs/>
+              </w:rPr>
+            </w:pPr>
+            <w:r>
+              <w:rPr>
+                <w:rFonts w:ascii="TH Sarabun New" w:hAnsi="TH Sarabun New"/>
+                <w:sz w:val="32"/>
+                <w:szCs w:val="32"/>
+                <w:cs/>
+              </w:rPr>
+              <w:t>ธนาธิป</w:t>
+            </w:r>
+            <w:r>
+              <w:rPr>
+                <w:rFonts w:ascii="TH Sarabun New" w:hAnsi="TH Sarabun New"/>
+                <w:sz w:val="32"/>
+                <w:szCs w:val="32"/>
+              </w:rPr>
+              <w:t xml:space="preserve"> (SM)</w:t>
+            </w:r>
+          </w:p>
+        </w:tc>
+      </w:tr>
+      <w:tr>
+        <w:tc>
+          <w:tcPr>
+            <w:tcW w:w="985" w:type="dxa"/>
+            <w:shd w:val="clear" w:color="auto" w:fill="auto"/>
+          </w:tcPr>
+          <w:p>
+            <w:pPr>
+              <w:jc w:val="center"/>
+              <w:rPr>
+                <w:rFonts w:ascii="TH Sarabun New" w:hAnsi="TH Sarabun New"/>
+                <w:sz w:val="32"/>
+                <w:szCs w:val="32"/>
+              </w:rPr>
+            </w:pPr>
+            <w:r>
+              <w:rPr>
+                <w:rFonts w:ascii="TH Sarabun New" w:hAnsi="TH Sarabun New"/>
+                <w:sz w:val="32"/>
+                <w:szCs w:val="32"/>
+              </w:rPr>
+              <w:t>1.4.2</w:t>
+            </w:r>
+          </w:p>
+        </w:tc>
+        <w:tc>
+          <w:tcPr>
+            <w:tcW w:w="1980" w:type="dxa"/>
+            <w:shd w:val="clear" w:color="auto" w:fill="auto"/>
+          </w:tcPr>
+          <w:p>
+            <w:pPr>
+              <w:jc w:val="center"/>
+              <w:rPr>
+                <w:rFonts w:ascii="TH Sarabun New" w:hAnsi="TH Sarabun New"/>
+                <w:sz w:val="32"/>
+                <w:szCs w:val="32"/>
+              </w:rPr>
+            </w:pPr>
+            <w:r>
+              <w:rPr>
+                <w:rFonts w:ascii="TH Sarabun New" w:hAnsi="TH Sarabun New"/>
+                <w:sz w:val="32"/>
+                <w:szCs w:val="32"/>
+              </w:rPr>
+              <w:t xml:space="preserve">24 </w:t>
+            </w:r>
+            <w:r>
+              <w:rPr>
+                <w:rFonts w:ascii="TH Sarabun New" w:hAnsi="TH Sarabun New"/>
+                <w:sz w:val="32"/>
+                <w:szCs w:val="32"/>
+                <w:cs/>
+              </w:rPr>
+              <w:t>กรกฎาคม</w:t>
+            </w:r>
+            <w:r>
+              <w:rPr>
+                <w:rFonts w:ascii="TH Sarabun New" w:hAnsi="TH Sarabun New" w:hint="cs"/>
+                <w:sz w:val="32"/>
+                <w:szCs w:val="32"/>
+                <w:cs/>
+              </w:rPr>
+              <w:t xml:space="preserve"> </w:t>
+            </w:r>
+            <w:r>
+              <w:rPr>
+                <w:rFonts w:ascii="TH Sarabun New" w:hAnsi="TH Sarabun New"/>
+                <w:sz w:val="32"/>
+                <w:szCs w:val="32"/>
+              </w:rPr>
+              <w:t>2564</w:t>
+            </w:r>
+          </w:p>
+        </w:tc>
+        <w:tc>
+          <w:tcPr>
+            <w:tcW w:w="2250" w:type="dxa"/>
+            <w:shd w:val="clear" w:color="auto" w:fill="auto"/>
+          </w:tcPr>
+          <w:p>
+            <w:pPr>
+              <w:rPr>
+                <w:rFonts w:ascii="TH Sarabun New" w:hAnsi="TH Sarabun New"/>
+                <w:sz w:val="32"/>
+                <w:szCs w:val="32"/>
+                <w:cs/>
+              </w:rPr>
+            </w:pPr>
+            <w:r>
+              <w:rPr>
+                <w:rFonts w:ascii="TH Sarabun New" w:hAnsi="TH Sarabun New" w:hint="cs"/>
+                <w:sz w:val="32"/>
+                <w:szCs w:val="32"/>
+                <w:cs/>
+              </w:rPr>
+              <w:t>แก้ไข</w:t>
+            </w:r>
+          </w:p>
+        </w:tc>
+        <w:tc>
+          <w:tcPr>
+            <w:tcW w:w="1421" w:type="dxa"/>
+            <w:shd w:val="clear" w:color="auto" w:fill="auto"/>
+          </w:tcPr>
+          <w:p>
+            <w:pPr>
+              <w:jc w:val="center"/>
+              <w:rPr>
+                <w:rFonts w:ascii="TH Sarabun New" w:hAnsi="TH Sarabun New"/>
+                <w:sz w:val="32"/>
+                <w:szCs w:val="32"/>
+                <w:cs/>
+              </w:rPr>
+            </w:pPr>
+            <w:r>
+              <w:rPr>
+                <w:rFonts w:ascii="TH Sarabun New" w:hAnsi="TH Sarabun New"/>
+                <w:sz w:val="32"/>
+                <w:szCs w:val="32"/>
+                <w:cs/>
+              </w:rPr>
+              <w:t>เบญจพล</w:t>
+            </w:r>
+            <w:r>
+              <w:rPr>
+                <w:rFonts w:ascii="TH Sarabun New" w:hAnsi="TH Sarabun New" w:hint="cs"/>
+                <w:sz w:val="32"/>
+                <w:szCs w:val="32"/>
+                <w:cs/>
+              </w:rPr>
+              <w:t xml:space="preserve"> </w:t>
+            </w:r>
+            <w:r>
+              <w:rPr>
+                <w:rFonts w:ascii="TH Sarabun New" w:hAnsi="TH Sarabun New"/>
+                <w:sz w:val="32"/>
+                <w:szCs w:val="32"/>
+              </w:rPr>
+              <w:t>(D)</w:t>
+            </w:r>
+          </w:p>
+        </w:tc>
+        <w:tc>
+          <w:tcPr>
+            <w:tcW w:w="1660" w:type="dxa"/>
+            <w:shd w:val="clear" w:color="auto" w:fill="auto"/>
+          </w:tcPr>
+          <w:p>
+            <w:pPr>
+              <w:jc w:val="center"/>
+              <w:rPr>
+                <w:rFonts w:ascii="TH Sarabun New" w:hAnsi="TH Sarabun New"/>
+                <w:sz w:val="32"/>
+                <w:szCs w:val="32"/>
+                <w:cs/>
+              </w:rPr>
+            </w:pPr>
+            <w:r>
+              <w:rPr>
+                <w:rFonts w:ascii="TH Sarabun New" w:hAnsi="TH Sarabun New"/>
+                <w:sz w:val="32"/>
+                <w:szCs w:val="32"/>
+                <w:cs/>
+              </w:rPr>
+              <w:t>ธนาธิป</w:t>
+            </w:r>
+            <w:r>
+              <w:rPr>
+                <w:rFonts w:ascii="TH Sarabun New" w:hAnsi="TH Sarabun New"/>
+                <w:sz w:val="32"/>
+                <w:szCs w:val="32"/>
+              </w:rPr>
+              <w:t xml:space="preserve"> (SM)</w:t>
+            </w:r>
+          </w:p>
+        </w:tc>
+      </w:tr>
+      <w:tr>
+        <w:tc>
+          <w:tcPr>
+            <w:tcW w:w="985" w:type="dxa"/>
+            <w:shd w:val="clear" w:color="auto" w:fill="auto"/>
+          </w:tcPr>
+          <w:p>
+            <w:pPr>
+              <w:jc w:val="center"/>
+              <w:rPr>
+                <w:rFonts w:ascii="TH Sarabun New" w:hAnsi="TH Sarabun New"/>
+                <w:sz w:val="32"/>
+                <w:szCs w:val="32"/>
+              </w:rPr>
+            </w:pPr>
+            <w:r>
+              <w:rPr>
+                <w:rFonts w:ascii="TH Sarabun New" w:hAnsi="TH Sarabun New"/>
+                <w:sz w:val="32"/>
+                <w:szCs w:val="32"/>
+              </w:rPr>
+              <w:t>1.4.1</w:t>
+            </w:r>
+          </w:p>
+        </w:tc>
+        <w:tc>
+          <w:tcPr>
+            <w:tcW w:w="1980" w:type="dxa"/>
+            <w:shd w:val="clear" w:color="auto" w:fill="auto"/>
+          </w:tcPr>
+          <w:p>
+            <w:pPr>
+              <w:jc w:val="center"/>
+              <w:rPr>
+                <w:rFonts w:ascii="TH Sarabun New" w:hAnsi="TH Sarabun New"/>
+                <w:sz w:val="32"/>
+                <w:szCs w:val="32"/>
+              </w:rPr>
+            </w:pPr>
+            <w:r>
+              <w:rPr>
+                <w:rFonts w:ascii="TH Sarabun New" w:hAnsi="TH Sarabun New"/>
+                <w:sz w:val="32"/>
+                <w:szCs w:val="32"/>
+              </w:rPr>
+              <w:t xml:space="preserve">24 </w:t>
+            </w:r>
+            <w:r>
+              <w:rPr>
+                <w:rFonts w:ascii="TH Sarabun New" w:hAnsi="TH Sarabun New"/>
+                <w:sz w:val="32"/>
+                <w:szCs w:val="32"/>
+                <w:cs/>
+              </w:rPr>
+              <w:t>กรกฎาคม</w:t>
+            </w:r>
+            <w:r>
+              <w:rPr>
+                <w:rFonts w:ascii="TH Sarabun New" w:hAnsi="TH Sarabun New" w:hint="cs"/>
+                <w:sz w:val="32"/>
+                <w:szCs w:val="32"/>
+                <w:cs/>
+              </w:rPr>
+              <w:t xml:space="preserve"> </w:t>
+            </w:r>
+            <w:r>
+              <w:rPr>
+                <w:rFonts w:ascii="TH Sarabun New" w:hAnsi="TH Sarabun New"/>
+                <w:sz w:val="32"/>
+                <w:szCs w:val="32"/>
+              </w:rPr>
+              <w:t>2564</w:t>
+            </w:r>
+          </w:p>
+        </w:tc>
+        <w:tc>
+          <w:tcPr>
+            <w:tcW w:w="2250" w:type="dxa"/>
+            <w:shd w:val="clear" w:color="auto" w:fill="auto"/>
+          </w:tcPr>
+          <w:p>
+            <w:pPr>
+              <w:rPr>
+                <w:rFonts w:ascii="TH Sarabun New" w:hAnsi="TH Sarabun New"/>
+                <w:sz w:val="32"/>
+                <w:szCs w:val="32"/>
+              </w:rPr>
+            </w:pPr>
+            <w:r>
+              <w:rPr>
+                <w:rFonts w:ascii="TH Sarabun New" w:hAnsi="TH Sarabun New" w:hint="cs"/>
+                <w:sz w:val="32"/>
+                <w:szCs w:val="32"/>
+                <w:cs/>
+              </w:rPr>
+              <w:t>จัดทำ</w:t>
+            </w:r>
+          </w:p>
+        </w:tc>
+        <w:tc>
+          <w:tcPr>
+            <w:tcW w:w="1421" w:type="dxa"/>
+            <w:shd w:val="clear" w:color="auto" w:fill="auto"/>
+          </w:tcPr>
+          <w:p>
+            <w:pPr>
+              <w:jc w:val="center"/>
+              <w:rPr>
+                <w:rFonts w:ascii="TH Sarabun New" w:hAnsi="TH Sarabun New"/>
+                <w:sz w:val="32"/>
+                <w:szCs w:val="32"/>
+              </w:rPr>
+            </w:pPr>
+            <w:r>
+              <w:rPr>
+                <w:rFonts w:ascii="TH Sarabun New" w:hAnsi="TH Sarabun New"/>
+                <w:sz w:val="32"/>
+                <w:szCs w:val="32"/>
+                <w:cs/>
+              </w:rPr>
+              <w:t>เบญจพล</w:t>
+            </w:r>
+            <w:r>
+              <w:rPr>
+                <w:rFonts w:ascii="TH Sarabun New" w:hAnsi="TH Sarabun New" w:hint="cs"/>
+                <w:sz w:val="32"/>
+                <w:szCs w:val="32"/>
+                <w:cs/>
+              </w:rPr>
+              <w:t xml:space="preserve"> </w:t>
+            </w:r>
+            <w:r>
+              <w:rPr>
+                <w:rFonts w:ascii="TH Sarabun New" w:hAnsi="TH Sarabun New"/>
+                <w:sz w:val="32"/>
+                <w:szCs w:val="32"/>
+              </w:rPr>
+              <w:t>(D)</w:t>
+            </w:r>
+          </w:p>
+        </w:tc>
+        <w:tc>
+          <w:tcPr>
+            <w:tcW w:w="1660" w:type="dxa"/>
+            <w:shd w:val="clear" w:color="auto" w:fill="auto"/>
+          </w:tcPr>
+          <w:p>
+            <w:pPr>
+              <w:jc w:val="center"/>
+              <w:rPr>
+                <w:rFonts w:ascii="TH Sarabun New" w:hAnsi="TH Sarabun New"/>
+                <w:sz w:val="32"/>
+                <w:szCs w:val="32"/>
+              </w:rPr>
+            </w:pPr>
+            <w:r>
+              <w:rPr>
+                <w:rFonts w:ascii="TH Sarabun New" w:hAnsi="TH Sarabun New"/>
+                <w:sz w:val="32"/>
+                <w:szCs w:val="32"/>
+                <w:cs/>
+              </w:rPr>
+              <w:t>ธนาธิป</w:t>
+            </w:r>
+            <w:r>
+              <w:rPr>
+                <w:rFonts w:ascii="TH Sarabun New" w:hAnsi="TH Sarabun New"/>
+                <w:sz w:val="32"/>
+                <w:szCs w:val="32"/>
+              </w:rPr>
+              <w:t xml:space="preserve"> (SM)</w:t>
             </w:r>
           </w:p>
         </w:tc>

</xml_diff>